<commit_message>
Change type of control
</commit_message>
<xml_diff>
--- a/Lab01/Doussinague González Sanz Morvillier Informe Lab 1.docx
+++ b/Lab01/Doussinague González Sanz Morvillier Informe Lab 1.docx
@@ -4,7 +4,7 @@
   <w:body>
     <w:p>
       <w:pPr>
-        <w:pStyle w:val="Title"/>
+        <w:pStyle w:val="Ttulo"/>
       </w:pPr>
       <w:r>
         <w:t>CYBER-PHYSICAL SYSTEMS AND ROBOTICS</w:t>
@@ -12,7 +12,7 @@
     </w:p>
     <w:p>
       <w:pPr>
-        <w:pStyle w:val="Subtitle"/>
+        <w:pStyle w:val="Subttulo"/>
         <w:pBdr>
           <w:bottom w:val="single" w:sz="4" w:space="1" w:color="auto"/>
         </w:pBdr>
@@ -28,7 +28,7 @@
     </w:p>
     <w:p>
       <w:pPr>
-        <w:pStyle w:val="Heading1"/>
+        <w:pStyle w:val="Ttulo1"/>
       </w:pPr>
       <w:proofErr w:type="spellStart"/>
       <w:r>
@@ -38,7 +38,7 @@
     </w:p>
     <w:p>
       <w:pPr>
-        <w:pStyle w:val="ListParagraph"/>
+        <w:pStyle w:val="Prrafodelista"/>
         <w:numPr>
           <w:ilvl w:val="0"/>
           <w:numId w:val="1"/>
@@ -74,7 +74,7 @@
     </w:p>
     <w:p>
       <w:pPr>
-        <w:pStyle w:val="ListParagraph"/>
+        <w:pStyle w:val="Prrafodelista"/>
         <w:numPr>
           <w:ilvl w:val="0"/>
           <w:numId w:val="1"/>
@@ -116,7 +116,7 @@
     </w:p>
     <w:p>
       <w:pPr>
-        <w:pStyle w:val="ListParagraph"/>
+        <w:pStyle w:val="Prrafodelista"/>
         <w:numPr>
           <w:ilvl w:val="0"/>
           <w:numId w:val="1"/>
@@ -202,7 +202,7 @@
     </w:p>
     <w:p>
       <w:pPr>
-        <w:pStyle w:val="ListParagraph"/>
+        <w:pStyle w:val="Prrafodelista"/>
         <w:numPr>
           <w:ilvl w:val="0"/>
           <w:numId w:val="1"/>
@@ -320,7 +320,7 @@
     </w:p>
     <w:p>
       <w:pPr>
-        <w:pStyle w:val="Heading1"/>
+        <w:pStyle w:val="Ttulo1"/>
         <w:rPr>
           <w:lang w:val="en-GB"/>
         </w:rPr>
@@ -334,7 +334,7 @@
     </w:p>
     <w:p>
       <w:pPr>
-        <w:pStyle w:val="Heading2"/>
+        <w:pStyle w:val="Ttulo2"/>
         <w:rPr>
           <w:lang w:val="en-GB"/>
         </w:rPr>
@@ -502,6 +502,7 @@
         <w:t xml:space="preserve"> = </w:t>
       </w:r>
       <w:proofErr w:type="spellStart"/>
+      <w:proofErr w:type="gramStart"/>
       <w:r>
         <w:rPr>
           <w:rFonts w:ascii="Courier New" w:eastAsia="Times New Roman" w:hAnsi="Courier New" w:cs="Courier New"/>
@@ -513,6 +514,7 @@
         <w:t>vrep.simxGetObjectHandle</w:t>
       </w:r>
       <w:proofErr w:type="spellEnd"/>
+      <w:proofErr w:type="gramEnd"/>
       <w:r>
         <w:rPr>
           <w:rFonts w:ascii="Courier New" w:eastAsia="Times New Roman" w:hAnsi="Courier New" w:cs="Courier New"/>
@@ -695,6 +697,7 @@
         <w:t xml:space="preserve"> = </w:t>
       </w:r>
       <w:proofErr w:type="spellStart"/>
+      <w:proofErr w:type="gramStart"/>
       <w:r>
         <w:rPr>
           <w:rFonts w:ascii="Courier New" w:eastAsia="Times New Roman" w:hAnsi="Courier New" w:cs="Courier New"/>
@@ -706,6 +709,7 @@
         <w:t>vrep.simxGetObjectHandle</w:t>
       </w:r>
       <w:proofErr w:type="spellEnd"/>
+      <w:proofErr w:type="gramEnd"/>
       <w:r>
         <w:rPr>
           <w:rFonts w:ascii="Courier New" w:eastAsia="Times New Roman" w:hAnsi="Courier New" w:cs="Courier New"/>
@@ -908,7 +912,7 @@
     </w:p>
     <w:p>
       <w:pPr>
-        <w:pStyle w:val="Caption"/>
+        <w:pStyle w:val="Descripcin"/>
         <w:rPr>
           <w:lang w:val="en-GB"/>
         </w:rPr>
@@ -1804,7 +1808,7 @@
     </w:p>
     <w:p>
       <w:pPr>
-        <w:pStyle w:val="Caption"/>
+        <w:pStyle w:val="Descripcin"/>
         <w:rPr>
           <w:lang w:val="en-GB"/>
         </w:rPr>
@@ -1851,7 +1855,21 @@
         <w:rPr>
           <w:lang w:val="en-US"/>
         </w:rPr>
-        <w:t xml:space="preserve">As seen in the code, differential inverse kinematics must be applied since we know the desired velocity for the object and we need to determine what the speeds for the actuators (motors) should be to reach it. </w:t>
+        <w:t xml:space="preserve">As seen in the code, differential inverse kinematics must be applied since we know the desired velocity for the </w:t>
+      </w:r>
+      <w:proofErr w:type="gramStart"/>
+      <w:r>
+        <w:rPr>
+          <w:lang w:val="en-US"/>
+        </w:rPr>
+        <w:t>object</w:t>
+      </w:r>
+      <w:proofErr w:type="gramEnd"/>
+      <w:r>
+        <w:rPr>
+          <w:lang w:val="en-US"/>
+        </w:rPr>
+        <w:t xml:space="preserve"> and we need to determine what the speeds for the actuators (motors) should be to reach it. </w:t>
       </w:r>
     </w:p>
     <w:p>
@@ -2103,7 +2121,7 @@
     </w:p>
     <w:p>
       <w:pPr>
-        <w:pStyle w:val="Heading2"/>
+        <w:pStyle w:val="Ttulo2"/>
         <w:rPr>
           <w:lang w:val="en-GB"/>
         </w:rPr>
@@ -2194,13 +2212,27 @@
         <w:rPr>
           <w:lang w:val="en-GB"/>
         </w:rPr>
-        <w:t xml:space="preserve"> method in order </w:t>
-      </w:r>
-      <w:r>
-        <w:rPr>
-          <w:lang w:val="en-GB"/>
-        </w:rPr>
-        <w:t xml:space="preserve"> to ensure there work correctly. In a first approach, the return code </w:t>
+        <w:t xml:space="preserve"> method in </w:t>
+      </w:r>
+      <w:proofErr w:type="gramStart"/>
+      <w:r>
+        <w:rPr>
+          <w:lang w:val="en-GB"/>
+        </w:rPr>
+        <w:t xml:space="preserve">order </w:t>
+      </w:r>
+      <w:r>
+        <w:rPr>
+          <w:lang w:val="en-GB"/>
+        </w:rPr>
+        <w:t xml:space="preserve"> to</w:t>
+      </w:r>
+      <w:proofErr w:type="gramEnd"/>
+      <w:r>
+        <w:rPr>
+          <w:lang w:val="en-GB"/>
+        </w:rPr>
+        <w:t xml:space="preserve"> ensure there work correctly. In a first approach, the return code </w:t>
       </w:r>
       <w:proofErr w:type="spellStart"/>
       <w:r>
@@ -2231,7 +2263,7 @@
     </w:p>
     <w:p>
       <w:pPr>
-        <w:pStyle w:val="HTMLPreformatted"/>
+        <w:pStyle w:val="HTMLconformatoprevio"/>
         <w:shd w:val="clear" w:color="auto" w:fill="2B2B2B"/>
         <w:rPr>
           <w:color w:val="A9B7C6"/>
@@ -2424,6 +2456,7 @@
         </w:rPr>
         <w:t xml:space="preserve">+ </w:t>
       </w:r>
+      <w:proofErr w:type="spellStart"/>
       <w:r>
         <w:rPr>
           <w:color w:val="8888C6"/>
@@ -2431,6 +2464,7 @@
         </w:rPr>
         <w:t>str</w:t>
       </w:r>
+      <w:proofErr w:type="spellEnd"/>
       <w:r>
         <w:rPr>
           <w:color w:val="A9B7C6"/>
@@ -2709,7 +2743,7 @@
     </w:p>
     <w:p>
       <w:pPr>
-        <w:pStyle w:val="Caption"/>
+        <w:pStyle w:val="Descripcin"/>
         <w:rPr>
           <w:lang w:val="en-GB"/>
         </w:rPr>
@@ -2752,6 +2786,7 @@
         <w:t xml:space="preserve">, using the API function </w:t>
       </w:r>
       <w:proofErr w:type="spellStart"/>
+      <w:proofErr w:type="gramStart"/>
       <w:r>
         <w:rPr>
           <w:lang w:val="en-GB"/>
@@ -2765,6 +2800,7 @@
         <w:t>rep.simxReadProximitySensor</w:t>
       </w:r>
       <w:proofErr w:type="spellEnd"/>
+      <w:proofErr w:type="gramEnd"/>
       <w:r>
         <w:rPr>
           <w:lang w:val="en-GB"/>
@@ -2795,11 +2831,19 @@
         </w:rPr>
         <w:t xml:space="preserve">he distance </w:t>
       </w:r>
-      <w:r>
-        <w:rPr>
-          <w:lang w:val="en-GB"/>
-        </w:rPr>
-        <w:t xml:space="preserve">are computed </w:t>
+      <w:proofErr w:type="gramStart"/>
+      <w:r>
+        <w:rPr>
+          <w:lang w:val="en-GB"/>
+        </w:rPr>
+        <w:t>are</w:t>
+      </w:r>
+      <w:proofErr w:type="gramEnd"/>
+      <w:r>
+        <w:rPr>
+          <w:lang w:val="en-GB"/>
+        </w:rPr>
+        <w:t xml:space="preserve"> computed </w:t>
       </w:r>
       <w:r>
         <w:rPr>
@@ -3537,35 +3581,29 @@
     </w:p>
     <w:p>
       <w:pPr>
-        <w:pStyle w:val="Caption"/>
+        <w:pStyle w:val="Descripcin"/>
+        <w:rPr>
+          <w:lang w:val="en-US"/>
+        </w:rPr>
       </w:pPr>
-      <w:proofErr w:type="spellStart"/>
-      <w:r>
-        <w:t>Code</w:t>
-      </w:r>
-      <w:proofErr w:type="spellEnd"/>
-      <w:r>
-        <w:t xml:space="preserve"> </w:t>
-      </w:r>
-      <w:r>
+      <w:r>
+        <w:rPr>
+          <w:lang w:val="en-US"/>
+        </w:rPr>
+        <w:t xml:space="preserve">Code </w:t>
+      </w:r>
+      <w:r>
+        <w:rPr>
+          <w:lang w:val="en-US"/>
+        </w:rPr>
         <w:t>4</w:t>
       </w:r>
       <w:r>
-        <w:t xml:space="preserve">: Reading </w:t>
-      </w:r>
-      <w:proofErr w:type="spellStart"/>
-      <w:r>
-        <w:t>the</w:t>
-      </w:r>
-      <w:proofErr w:type="spellEnd"/>
-      <w:r>
-        <w:t xml:space="preserve"> </w:t>
-      </w:r>
-      <w:proofErr w:type="spellStart"/>
-      <w:r>
-        <w:t>sensors</w:t>
-      </w:r>
-      <w:proofErr w:type="spellEnd"/>
+        <w:rPr>
+          <w:lang w:val="en-US"/>
+        </w:rPr>
+        <w:t>: Reading the sensors</w:t>
+      </w:r>
     </w:p>
     <w:p>
       <w:pPr>
@@ -3604,12 +3642,40 @@
         <w:rPr>
           <w:lang w:val="en-US"/>
         </w:rPr>
-        <w:t xml:space="preserve"> variable is se to True and the distance to the wall is calculated. When there is no reading, it means that the wall is too far for the sensors to detect it, and we must set a value for the distance. A value is needed since it will later be used in the control loop in order to calculate the error, and in our case we set the distance to 1 as it gave us the best results.</w:t>
+        <w:t xml:space="preserve"> variable is </w:t>
+      </w:r>
+      <w:proofErr w:type="spellStart"/>
+      <w:r>
+        <w:rPr>
+          <w:lang w:val="en-US"/>
+        </w:rPr>
+        <w:t>se</w:t>
+      </w:r>
+      <w:proofErr w:type="spellEnd"/>
+      <w:r>
+        <w:rPr>
+          <w:lang w:val="en-US"/>
+        </w:rPr>
+        <w:t xml:space="preserve"> to True and the distance to the wall is calculated. When there is no reading, it means that the wall is too far for the sensors to detect it, and we must set a value for the distance. A value is needed since it will later be used in the control loop in order to calculate the error, and in our </w:t>
+      </w:r>
+      <w:proofErr w:type="gramStart"/>
+      <w:r>
+        <w:rPr>
+          <w:lang w:val="en-US"/>
+        </w:rPr>
+        <w:t>case</w:t>
+      </w:r>
+      <w:proofErr w:type="gramEnd"/>
+      <w:r>
+        <w:rPr>
+          <w:lang w:val="en-US"/>
+        </w:rPr>
+        <w:t xml:space="preserve"> we set the distance to 1 as it gave us the best results.</w:t>
       </w:r>
     </w:p>
     <w:p>
       <w:pPr>
-        <w:pStyle w:val="Heading2"/>
+        <w:pStyle w:val="Ttulo2"/>
         <w:rPr>
           <w:lang w:val="en-GB"/>
         </w:rPr>
@@ -3692,6 +3758,7 @@
         </w:rPr>
         <w:t xml:space="preserve">if </w:t>
       </w:r>
+      <w:proofErr w:type="gramStart"/>
       <w:r>
         <w:rPr>
           <w:rFonts w:ascii="Courier New" w:eastAsia="Times New Roman" w:hAnsi="Courier New" w:cs="Courier New"/>
@@ -3702,6 +3769,7 @@
         </w:rPr>
         <w:t>measurements[</w:t>
       </w:r>
+      <w:proofErr w:type="gramEnd"/>
       <w:r>
         <w:rPr>
           <w:rFonts w:ascii="Courier New" w:eastAsia="Times New Roman" w:hAnsi="Courier New" w:cs="Courier New"/>
@@ -3975,7 +4043,7 @@
     </w:p>
     <w:p>
       <w:pPr>
-        <w:pStyle w:val="Caption"/>
+        <w:pStyle w:val="Descripcin"/>
         <w:rPr>
           <w:lang w:val="en-GB"/>
         </w:rPr>
@@ -4015,7 +4083,21 @@
         <w:rPr>
           <w:lang w:val="en-GB"/>
         </w:rPr>
-        <w:t xml:space="preserve"> is displayed. The first steps focused mainly on detecting the  sensibility of said sensors in other to precisely decide when to turn and when to keep going forward.</w:t>
+        <w:t xml:space="preserve"> is displayed. The first steps focused mainly on detecting </w:t>
+      </w:r>
+      <w:proofErr w:type="gramStart"/>
+      <w:r>
+        <w:rPr>
+          <w:lang w:val="en-GB"/>
+        </w:rPr>
+        <w:t>the  sensibility</w:t>
+      </w:r>
+      <w:proofErr w:type="gramEnd"/>
+      <w:r>
+        <w:rPr>
+          <w:lang w:val="en-GB"/>
+        </w:rPr>
+        <w:t xml:space="preserve"> of said sensors in other to precisely decide when to turn and when to keep going forward.</w:t>
       </w:r>
     </w:p>
     <w:p>
@@ -4240,12 +4322,12 @@
           </mc:Choice>
           <mc:Fallback>
             <w:pict>
-              <v:group w14:anchorId="3418517A" id="Groupe 31" o:spid="_x0000_s1026" style="position:absolute;left:0;text-align:left;margin-left:0;margin-top:23.6pt;width:135.7pt;height:54.55pt;z-index:251665408;mso-position-horizontal:center;mso-position-horizontal-relative:margin" coordsize="17232,6930" o:gfxdata="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">
+              <v:group w14:anchorId="3418517A" id="Groupe 31" o:spid="_x0000_s1026" style="position:absolute;left:0;text-align:left;margin-left:0;margin-top:23.6pt;width:135.7pt;height:54.55pt;z-index:251665408;mso-position-horizontal:center;mso-position-horizontal-relative:margin" coordsize="17232,6930" o:gfxdata="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">
                 <v:shapetype id="_x0000_t202" coordsize="21600,21600" o:spt="202" path="m,l,21600r21600,l21600,xe">
                   <v:stroke joinstyle="miter"/>
                   <v:path gradientshapeok="t" o:connecttype="rect"/>
                 </v:shapetype>
-                <v:shape id="Zone de texte 27" o:spid="_x0000_s1027" type="#_x0000_t202" style="position:absolute;left:580;width:2468;height:2721;visibility:visible;mso-wrap-style:square;v-text-anchor:top" o:gfxdata="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" filled="f" stroked="f" strokeweight=".5pt">
+                <v:shape id="Zone de texte 27" o:spid="_x0000_s1027" type="#_x0000_t202" style="position:absolute;left:580;width:2468;height:2721;visibility:visible;mso-wrap-style:square;v-text-anchor:top" o:gfxdata="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" filled="f" stroked="f" strokeweight=".5pt">
                   <v:textbox>
                     <w:txbxContent>
                       <w:p>
@@ -4268,7 +4350,7 @@
                     </w:txbxContent>
                   </v:textbox>
                 </v:shape>
-                <v:shape id="Zone de texte 28" o:spid="_x0000_s1028" type="#_x0000_t202" style="position:absolute;left:13861;top:145;width:2467;height:2721;visibility:visible;mso-wrap-style:square;v-text-anchor:top" o:gfxdata="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" filled="f" stroked="f" strokeweight=".5pt">
+                <v:shape id="Zone de texte 28" o:spid="_x0000_s1028" type="#_x0000_t202" style="position:absolute;left:13861;top:145;width:2467;height:2721;visibility:visible;mso-wrap-style:square;v-text-anchor:top" o:gfxdata="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" filled="f" stroked="f" strokeweight=".5pt">
                   <v:textbox>
                     <w:txbxContent>
                       <w:p>
@@ -4291,7 +4373,7 @@
                     </w:txbxContent>
                   </v:textbox>
                 </v:shape>
-                <v:shape id="Zone de texte 29" o:spid="_x0000_s1029" type="#_x0000_t202" style="position:absolute;top:4209;width:3370;height:2721;visibility:visible;mso-wrap-style:square;v-text-anchor:top" o:gfxdata="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" filled="f" stroked="f" strokeweight=".5pt">
+                <v:shape id="Zone de texte 29" o:spid="_x0000_s1029" type="#_x0000_t202" style="position:absolute;top:4209;width:3370;height:2721;visibility:visible;mso-wrap-style:square;v-text-anchor:top" o:gfxdata="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" filled="f" stroked="f" strokeweight=".5pt">
                   <v:textbox>
                     <w:txbxContent>
                       <w:p>
@@ -4314,7 +4396,7 @@
                     </w:txbxContent>
                   </v:textbox>
                 </v:shape>
-                <v:shape id="Zone de texte 30" o:spid="_x0000_s1030" type="#_x0000_t202" style="position:absolute;left:13861;top:4136;width:3371;height:2722;visibility:visible;mso-wrap-style:square;v-text-anchor:top" o:gfxdata="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" filled="f" stroked="f" strokeweight=".5pt">
+                <v:shape id="Zone de texte 30" o:spid="_x0000_s1030" type="#_x0000_t202" style="position:absolute;left:13861;top:4136;width:3371;height:2722;visibility:visible;mso-wrap-style:square;v-text-anchor:top" o:gfxdata="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" filled="f" stroked="f" strokeweight=".5pt">
                   <v:textbox>
                     <w:txbxContent>
                       <w:p>
@@ -5104,7 +5186,7 @@
     </w:p>
     <w:p>
       <w:pPr>
-        <w:pStyle w:val="Caption"/>
+        <w:pStyle w:val="Descripcin"/>
       </w:pPr>
       <w:r>
         <w:t xml:space="preserve">Figure </w:t>
@@ -5154,12 +5236,10 @@
         </w:rPr>
         <w:t>f the first challenges for this lab will not be explained since they are included in the analysis of the final model, exposed in the following section.</w:t>
       </w:r>
-      <w:bookmarkStart w:id="1" w:name="_GoBack"/>
-      <w:bookmarkEnd w:id="1"/>
     </w:p>
     <w:p>
       <w:pPr>
-        <w:pStyle w:val="Heading2"/>
+        <w:pStyle w:val="Ttulo2"/>
         <w:rPr>
           <w:lang w:val="en-GB"/>
         </w:rPr>
@@ -5249,6 +5329,7 @@
         <w:t xml:space="preserve"> = </w:t>
       </w:r>
       <w:proofErr w:type="spellStart"/>
+      <w:proofErr w:type="gramStart"/>
       <w:r>
         <w:rPr>
           <w:rFonts w:ascii="Courier New" w:eastAsia="Times New Roman" w:hAnsi="Courier New" w:cs="Courier New"/>
@@ -5270,6 +5351,7 @@
         </w:rPr>
         <w:t>(</w:t>
       </w:r>
+      <w:proofErr w:type="gramEnd"/>
       <w:r>
         <w:rPr>
           <w:rFonts w:ascii="Courier New" w:eastAsia="Times New Roman" w:hAnsi="Courier New" w:cs="Courier New"/>
@@ -6027,7 +6109,7 @@
     </w:p>
     <w:p>
       <w:pPr>
-        <w:pStyle w:val="Caption"/>
+        <w:pStyle w:val="Descripcin"/>
         <w:rPr>
           <w:lang w:val="en-GB"/>
         </w:rPr>
@@ -6082,7 +6164,21 @@
         <w:rPr>
           <w:lang w:val="en-GB"/>
         </w:rPr>
-        <w:t xml:space="preserve"> class to 4, which is used to store the values of past errors (in this case, those in the last 4those in the last 4 sampling periods). Once this is done, we proceed with the main loop. The sensor readings are obtained with the robot sense method explained before, and said readings together with the error accumulation are the arguments that the “explore” method in the navigation class will use. This method is where the actual decision of where de robot should go is made. </w:t>
+        <w:t xml:space="preserve"> class to 4, which is used to store the values of past errors (in this case, those in the last 4those in the last 4 sampling periods). Once this is done, we proceed with the main loop. The sensor readings are obtained with the robot sense method explained </w:t>
+      </w:r>
+      <w:proofErr w:type="gramStart"/>
+      <w:r>
+        <w:rPr>
+          <w:lang w:val="en-GB"/>
+        </w:rPr>
+        <w:t>before, and</w:t>
+      </w:r>
+      <w:proofErr w:type="gramEnd"/>
+      <w:r>
+        <w:rPr>
+          <w:lang w:val="en-GB"/>
+        </w:rPr>
+        <w:t xml:space="preserve"> said readings together with the error accumulation are the arguments that the “explore” method in the navigation class will use. This method is where the actual decision of where de robot should go is made. </w:t>
       </w:r>
     </w:p>
     <w:p>
@@ -8088,12 +8184,34 @@
           <w:szCs w:val="18"/>
           <w:lang w:val="en-US"/>
         </w:rPr>
-        <w:t xml:space="preserve"> es un buffer circular</w:t>
+        <w:t xml:space="preserve"> </w:t>
+      </w:r>
+      <w:proofErr w:type="spellStart"/>
+      <w:r>
+        <w:rPr>
+          <w:rFonts w:ascii="Courier New" w:eastAsia="Times New Roman" w:hAnsi="Courier New" w:cs="Courier New"/>
+          <w:color w:val="808080"/>
+          <w:sz w:val="18"/>
+          <w:szCs w:val="18"/>
+          <w:lang w:val="en-US"/>
+        </w:rPr>
+        <w:t>es</w:t>
+      </w:r>
+      <w:proofErr w:type="spellEnd"/>
+      <w:r>
+        <w:rPr>
+          <w:rFonts w:ascii="Courier New" w:eastAsia="Times New Roman" w:hAnsi="Courier New" w:cs="Courier New"/>
+          <w:color w:val="808080"/>
+          <w:sz w:val="18"/>
+          <w:szCs w:val="18"/>
+          <w:lang w:val="en-US"/>
+        </w:rPr>
+        <w:t xml:space="preserve"> un buffer circular</w:t>
       </w:r>
     </w:p>
     <w:p>
       <w:pPr>
-        <w:pStyle w:val="Caption"/>
+        <w:pStyle w:val="Descripcin"/>
         <w:rPr>
           <w:lang w:val="en-GB"/>
         </w:rPr>
@@ -8133,7 +8251,21 @@
         <w:rPr>
           <w:lang w:val="en-US"/>
         </w:rPr>
-        <w:t>The snippet labeled as code 7 is where the robot detects if there is a wall and  which one it is. The error reading will therefore depend on what wall it is and its proximity and is used next in order to set the robots velocity.</w:t>
+        <w:t xml:space="preserve">The snippet labeled as code 7 is where the robot detects if there is a wall </w:t>
+      </w:r>
+      <w:proofErr w:type="gramStart"/>
+      <w:r>
+        <w:rPr>
+          <w:lang w:val="en-US"/>
+        </w:rPr>
+        <w:t>and  which</w:t>
+      </w:r>
+      <w:proofErr w:type="gramEnd"/>
+      <w:r>
+        <w:rPr>
+          <w:lang w:val="en-US"/>
+        </w:rPr>
+        <w:t xml:space="preserve"> one it is. The error reading will therefore depend on what wall it is and its proximity and is used next in order to set the robots velocity.</w:t>
       </w:r>
     </w:p>
     <w:p>
@@ -8152,7 +8284,27 @@
         <w:rPr>
           <w:lang w:val="en-US"/>
         </w:rPr>
-        <w:t>why we settled on a proportional control as shown in code snippet 8.</w:t>
+        <w:t>why we settled on a contro</w:t>
+      </w:r>
+      <w:r>
+        <w:rPr>
+          <w:lang w:val="en-US"/>
+        </w:rPr>
+        <w:t>l</w:t>
+      </w:r>
+      <w:bookmarkStart w:id="1" w:name="_GoBack"/>
+      <w:bookmarkEnd w:id="1"/>
+      <w:r>
+        <w:rPr>
+          <w:lang w:val="en-US"/>
+        </w:rPr>
+        <w:t xml:space="preserve"> depending on the integra</w:t>
+      </w:r>
+      <w:r>
+        <w:rPr>
+          <w:lang w:val="en-US"/>
+        </w:rPr>
+        <w:t>l as shown in code snippet 8.</w:t>
       </w:r>
     </w:p>
     <w:p>
@@ -8798,7 +8950,7 @@
     </w:p>
     <w:p>
       <w:pPr>
-        <w:pStyle w:val="Caption"/>
+        <w:pStyle w:val="Descripcin"/>
         <w:rPr>
           <w:lang w:val="en-GB"/>
         </w:rPr>
@@ -8843,7 +8995,7 @@
     </w:p>
     <w:p>
       <w:pPr>
-        <w:pStyle w:val="ListParagraph"/>
+        <w:pStyle w:val="Prrafodelista"/>
         <w:numPr>
           <w:ilvl w:val="0"/>
           <w:numId w:val="3"/>
@@ -8856,12 +9008,26 @@
         <w:rPr>
           <w:lang w:val="en-GB"/>
         </w:rPr>
-        <w:t>If the accumulated error is very small we basically keep going forward</w:t>
+        <w:t xml:space="preserve">If the accumulated error is very </w:t>
+      </w:r>
+      <w:proofErr w:type="gramStart"/>
+      <w:r>
+        <w:rPr>
+          <w:lang w:val="en-GB"/>
+        </w:rPr>
+        <w:t>small</w:t>
+      </w:r>
+      <w:proofErr w:type="gramEnd"/>
+      <w:r>
+        <w:rPr>
+          <w:lang w:val="en-GB"/>
+        </w:rPr>
+        <w:t xml:space="preserve"> we basically keep going forward</w:t>
       </w:r>
     </w:p>
     <w:p>
       <w:pPr>
-        <w:pStyle w:val="ListParagraph"/>
+        <w:pStyle w:val="Prrafodelista"/>
         <w:numPr>
           <w:ilvl w:val="0"/>
           <w:numId w:val="3"/>
@@ -8874,12 +9040,26 @@
         <w:rPr>
           <w:lang w:val="en-GB"/>
         </w:rPr>
-        <w:t>If it is big then we turn on the direction where there is no wall since it mean we have reached a corner.</w:t>
+        <w:t xml:space="preserve">If it is big then we turn on the direction where there is no wall since it </w:t>
+      </w:r>
+      <w:proofErr w:type="gramStart"/>
+      <w:r>
+        <w:rPr>
+          <w:lang w:val="en-GB"/>
+        </w:rPr>
+        <w:t>mean</w:t>
+      </w:r>
+      <w:proofErr w:type="gramEnd"/>
+      <w:r>
+        <w:rPr>
+          <w:lang w:val="en-GB"/>
+        </w:rPr>
+        <w:t xml:space="preserve"> we have reached a corner.</w:t>
       </w:r>
     </w:p>
     <w:p>
       <w:pPr>
-        <w:pStyle w:val="ListParagraph"/>
+        <w:pStyle w:val="Prrafodelista"/>
         <w:numPr>
           <w:ilvl w:val="0"/>
           <w:numId w:val="3"/>
@@ -8892,7 +9072,21 @@
         <w:rPr>
           <w:lang w:val="en-GB"/>
         </w:rPr>
-        <w:t>The third case is when a dead end is reached and we must perform a 180º turn so we can keep going.</w:t>
+        <w:t xml:space="preserve">The third case is when a dead end is </w:t>
+      </w:r>
+      <w:proofErr w:type="gramStart"/>
+      <w:r>
+        <w:rPr>
+          <w:lang w:val="en-GB"/>
+        </w:rPr>
+        <w:t>reached</w:t>
+      </w:r>
+      <w:proofErr w:type="gramEnd"/>
+      <w:r>
+        <w:rPr>
+          <w:lang w:val="en-GB"/>
+        </w:rPr>
+        <w:t xml:space="preserve"> and we must perform a 180º turn so we can keep going.</w:t>
       </w:r>
     </w:p>
     <w:p>
@@ -8983,7 +9177,7 @@
 <w:ftr xmlns:wpc="http://schemas.microsoft.com/office/word/2010/wordprocessingCanvas" xmlns:cx="http://schemas.microsoft.com/office/drawing/2014/chartex" xmlns:cx1="http://schemas.microsoft.com/office/drawing/2015/9/8/chartex" xmlns:cx2="http://schemas.microsoft.com/office/drawing/2015/10/21/chartex" xmlns:cx3="http://schemas.microsoft.com/office/drawing/2016/5/9/chartex" xmlns:cx4="http://schemas.microsoft.com/office/drawing/2016/5/10/chartex" xmlns:cx5="http://schemas.microsoft.com/office/drawing/2016/5/11/chartex" xmlns:cx6="http://schemas.microsoft.com/office/drawing/2016/5/12/chartex" xmlns:cx7="http://schemas.microsoft.com/office/drawing/2016/5/13/chartex" xmlns:cx8="http://schemas.microsoft.com/office/drawing/2016/5/14/chartex" xmlns:mc="http://schemas.openxmlformats.org/markup-compatibility/2006" xmlns:aink="http://schemas.microsoft.com/office/drawing/2016/ink" xmlns:am3d="http://schemas.microsoft.com/office/drawing/2017/model3d" xmlns:o="urn:schemas-microsoft-com:office:office" xmlns:r="http://schemas.openxmlformats.org/officeDocument/2006/relationships" xmlns:m="http://schemas.openxmlformats.org/officeDocument/2006/math" xmlns:v="urn:schemas-microsoft-com:vml" xmlns:wp14="http://schemas.microsoft.com/office/word/2010/wordprocessingDrawing" xmlns:wp="http://schemas.openxmlformats.org/drawingml/2006/wordprocessingDrawing" xmlns:w10="urn:schemas-microsoft-com:office:word" xmlns:w="http://schemas.openxmlformats.org/wordprocessingml/2006/main" xmlns:w14="http://schemas.microsoft.com/office/word/2010/wordml" xmlns:w15="http://schemas.microsoft.com/office/word/2012/wordml" xmlns:w16cid="http://schemas.microsoft.com/office/word/2016/wordml/cid" xmlns:w16se="http://schemas.microsoft.com/office/word/2015/wordml/symex" xmlns:wpg="http://schemas.microsoft.com/office/word/2010/wordprocessingGroup" xmlns:wpi="http://schemas.microsoft.com/office/word/2010/wordprocessingInk" xmlns:wne="http://schemas.microsoft.com/office/word/2006/wordml" xmlns:wps="http://schemas.microsoft.com/office/word/2010/wordprocessingShape" mc:Ignorable="w14 w15 w16se w16cid wp14">
   <w:tbl>
     <w:tblPr>
-      <w:tblStyle w:val="TableGrid"/>
+      <w:tblStyle w:val="Tablaconcuadrcula"/>
       <w:tblW w:w="0" w:type="auto"/>
       <w:tblBorders>
         <w:top w:val="none" w:sz="0" w:space="0" w:color="auto"/>
@@ -9006,7 +9200,7 @@
         </w:tcPr>
         <w:p>
           <w:pPr>
-            <w:pStyle w:val="Footer"/>
+            <w:pStyle w:val="Piedepgina"/>
           </w:pPr>
           <w:r>
             <w:t>05</w:t>
@@ -9029,7 +9223,7 @@
         </w:tcPr>
         <w:p>
           <w:pPr>
-            <w:pStyle w:val="Footer"/>
+            <w:pStyle w:val="Piedepgina"/>
             <w:jc w:val="right"/>
           </w:pPr>
           <w:r>
@@ -9056,7 +9250,7 @@
   </w:tbl>
   <w:p>
     <w:pPr>
-      <w:pStyle w:val="Footer"/>
+      <w:pStyle w:val="Piedepgina"/>
     </w:pPr>
   </w:p>
 </w:ftr>
@@ -9091,7 +9285,7 @@
 <w:hdr xmlns:wpc="http://schemas.microsoft.com/office/word/2010/wordprocessingCanvas" xmlns:cx="http://schemas.microsoft.com/office/drawing/2014/chartex" xmlns:cx1="http://schemas.microsoft.com/office/drawing/2015/9/8/chartex" xmlns:cx2="http://schemas.microsoft.com/office/drawing/2015/10/21/chartex" xmlns:cx3="http://schemas.microsoft.com/office/drawing/2016/5/9/chartex" xmlns:cx4="http://schemas.microsoft.com/office/drawing/2016/5/10/chartex" xmlns:cx5="http://schemas.microsoft.com/office/drawing/2016/5/11/chartex" xmlns:cx6="http://schemas.microsoft.com/office/drawing/2016/5/12/chartex" xmlns:cx7="http://schemas.microsoft.com/office/drawing/2016/5/13/chartex" xmlns:cx8="http://schemas.microsoft.com/office/drawing/2016/5/14/chartex" xmlns:mc="http://schemas.openxmlformats.org/markup-compatibility/2006" xmlns:aink="http://schemas.microsoft.com/office/drawing/2016/ink" xmlns:am3d="http://schemas.microsoft.com/office/drawing/2017/model3d" xmlns:o="urn:schemas-microsoft-com:office:office" xmlns:r="http://schemas.openxmlformats.org/officeDocument/2006/relationships" xmlns:m="http://schemas.openxmlformats.org/officeDocument/2006/math" xmlns:v="urn:schemas-microsoft-com:vml" xmlns:wp14="http://schemas.microsoft.com/office/word/2010/wordprocessingDrawing" xmlns:wp="http://schemas.openxmlformats.org/drawingml/2006/wordprocessingDrawing" xmlns:w10="urn:schemas-microsoft-com:office:word" xmlns:w="http://schemas.openxmlformats.org/wordprocessingml/2006/main" xmlns:w14="http://schemas.microsoft.com/office/word/2010/wordml" xmlns:w15="http://schemas.microsoft.com/office/word/2012/wordml" xmlns:w16cid="http://schemas.microsoft.com/office/word/2016/wordml/cid" xmlns:w16se="http://schemas.microsoft.com/office/word/2015/wordml/symex" xmlns:wpg="http://schemas.microsoft.com/office/word/2010/wordprocessingGroup" xmlns:wpi="http://schemas.microsoft.com/office/word/2010/wordprocessingInk" xmlns:wne="http://schemas.microsoft.com/office/word/2006/wordml" xmlns:wps="http://schemas.microsoft.com/office/word/2010/wordprocessingShape" mc:Ignorable="w14 w15 w16se w16cid wp14">
   <w:tbl>
     <w:tblPr>
-      <w:tblStyle w:val="TableGrid"/>
+      <w:tblStyle w:val="Tablaconcuadrcula"/>
       <w:tblW w:w="0" w:type="auto"/>
       <w:tblBorders>
         <w:top w:val="none" w:sz="0" w:space="0" w:color="auto"/>
@@ -9205,14 +9399,14 @@
           <w:pPr>
             <w:jc w:val="right"/>
             <w:rPr>
-              <w:rStyle w:val="SubtleEmphasis"/>
+              <w:rStyle w:val="nfasissutil"/>
               <w:sz w:val="20"/>
               <w:lang w:val="fr-FR"/>
             </w:rPr>
           </w:pPr>
           <w:r>
             <w:rPr>
-              <w:rStyle w:val="SubtleEmphasis"/>
+              <w:rStyle w:val="nfasissutil"/>
               <w:sz w:val="20"/>
               <w:lang w:val="fr-FR"/>
             </w:rPr>
@@ -9221,7 +9415,7 @@
           <w:proofErr w:type="spellStart"/>
           <w:r>
             <w:rPr>
-              <w:rStyle w:val="SubtleEmphasis"/>
+              <w:rStyle w:val="nfasissutil"/>
               <w:sz w:val="20"/>
               <w:lang w:val="fr-FR"/>
             </w:rPr>
@@ -9242,7 +9436,7 @@
   </w:tbl>
   <w:p>
     <w:pPr>
-      <w:pStyle w:val="Header"/>
+      <w:pStyle w:val="Encabezado"/>
       <w:rPr>
         <w:lang w:val="fr-FR"/>
       </w:rPr>
@@ -9435,7 +9629,7 @@
     <w:lvl w:ilvl="0">
       <w:start w:val="1"/>
       <w:numFmt w:val="decimal"/>
-      <w:pStyle w:val="Heading1"/>
+      <w:pStyle w:val="Ttulo1"/>
       <w:lvlText w:val="%1"/>
       <w:lvlJc w:val="left"/>
       <w:pPr>
@@ -9445,7 +9639,7 @@
     <w:lvl w:ilvl="1">
       <w:start w:val="1"/>
       <w:numFmt w:val="decimal"/>
-      <w:pStyle w:val="Heading2"/>
+      <w:pStyle w:val="Ttulo2"/>
       <w:lvlText w:val="%1.%2"/>
       <w:lvlJc w:val="left"/>
       <w:pPr>
@@ -9455,7 +9649,7 @@
     <w:lvl w:ilvl="2">
       <w:start w:val="1"/>
       <w:numFmt w:val="decimal"/>
-      <w:pStyle w:val="Heading3"/>
+      <w:pStyle w:val="Ttulo3"/>
       <w:lvlText w:val="%1.%2.%3"/>
       <w:lvlJc w:val="left"/>
       <w:pPr>
@@ -9465,7 +9659,7 @@
     <w:lvl w:ilvl="3">
       <w:start w:val="1"/>
       <w:numFmt w:val="decimal"/>
-      <w:pStyle w:val="Heading4"/>
+      <w:pStyle w:val="Ttulo4"/>
       <w:lvlText w:val="%1.%2.%3.%4"/>
       <w:lvlJc w:val="left"/>
       <w:pPr>
@@ -9475,7 +9669,7 @@
     <w:lvl w:ilvl="4">
       <w:start w:val="1"/>
       <w:numFmt w:val="decimal"/>
-      <w:pStyle w:val="Heading5"/>
+      <w:pStyle w:val="Ttulo5"/>
       <w:lvlText w:val="%1.%2.%3.%4.%5"/>
       <w:lvlJc w:val="left"/>
       <w:pPr>
@@ -9485,7 +9679,7 @@
     <w:lvl w:ilvl="5">
       <w:start w:val="1"/>
       <w:numFmt w:val="decimal"/>
-      <w:pStyle w:val="Heading6"/>
+      <w:pStyle w:val="Ttulo6"/>
       <w:lvlText w:val="%1.%2.%3.%4.%5.%6"/>
       <w:lvlJc w:val="left"/>
       <w:pPr>
@@ -9495,7 +9689,7 @@
     <w:lvl w:ilvl="6">
       <w:start w:val="1"/>
       <w:numFmt w:val="decimal"/>
-      <w:pStyle w:val="Heading7"/>
+      <w:pStyle w:val="Ttulo7"/>
       <w:lvlText w:val="%1.%2.%3.%4.%5.%6.%7"/>
       <w:lvlJc w:val="left"/>
       <w:pPr>
@@ -9505,7 +9699,7 @@
     <w:lvl w:ilvl="7">
       <w:start w:val="1"/>
       <w:numFmt w:val="decimal"/>
-      <w:pStyle w:val="Heading8"/>
+      <w:pStyle w:val="Ttulo8"/>
       <w:lvlText w:val="%1.%2.%3.%4.%5.%6.%7.%8"/>
       <w:lvlJc w:val="left"/>
       <w:pPr>
@@ -9515,7 +9709,7 @@
     <w:lvl w:ilvl="8">
       <w:start w:val="1"/>
       <w:numFmt w:val="decimal"/>
-      <w:pStyle w:val="Heading9"/>
+      <w:pStyle w:val="Ttulo9"/>
       <w:lvlText w:val="%1.%2.%3.%4.%5.%6.%7.%8.%9"/>
       <w:lvlJc w:val="left"/>
       <w:pPr>
@@ -9936,11 +10130,11 @@
       <w:lang w:val="es-ES"/>
     </w:rPr>
   </w:style>
-  <w:style w:type="paragraph" w:styleId="Heading1">
+  <w:style w:type="paragraph" w:styleId="Ttulo1">
     <w:name w:val="heading 1"/>
     <w:basedOn w:val="Normal"/>
     <w:next w:val="Normal"/>
-    <w:link w:val="Heading1Char"/>
+    <w:link w:val="Ttulo1Car"/>
     <w:uiPriority w:val="9"/>
     <w:qFormat/>
     <w:rsid w:val="000111F1"/>
@@ -9960,11 +10154,11 @@
       <w:szCs w:val="32"/>
     </w:rPr>
   </w:style>
-  <w:style w:type="paragraph" w:styleId="Heading2">
+  <w:style w:type="paragraph" w:styleId="Ttulo2">
     <w:name w:val="heading 2"/>
     <w:basedOn w:val="Normal"/>
     <w:next w:val="Normal"/>
-    <w:link w:val="Heading2Char"/>
+    <w:link w:val="Ttulo2Car"/>
     <w:uiPriority w:val="9"/>
     <w:unhideWhenUsed/>
     <w:qFormat/>
@@ -9987,11 +10181,11 @@
       <w:szCs w:val="26"/>
     </w:rPr>
   </w:style>
-  <w:style w:type="paragraph" w:styleId="Heading3">
+  <w:style w:type="paragraph" w:styleId="Ttulo3">
     <w:name w:val="heading 3"/>
     <w:basedOn w:val="Normal"/>
     <w:next w:val="Normal"/>
-    <w:link w:val="Heading3Char"/>
+    <w:link w:val="Ttulo3Car"/>
     <w:uiPriority w:val="9"/>
     <w:semiHidden/>
     <w:unhideWhenUsed/>
@@ -10014,11 +10208,11 @@
       <w:szCs w:val="24"/>
     </w:rPr>
   </w:style>
-  <w:style w:type="paragraph" w:styleId="Heading4">
+  <w:style w:type="paragraph" w:styleId="Ttulo4">
     <w:name w:val="heading 4"/>
     <w:basedOn w:val="Normal"/>
     <w:next w:val="Normal"/>
-    <w:link w:val="Heading4Char"/>
+    <w:link w:val="Ttulo4Car"/>
     <w:uiPriority w:val="9"/>
     <w:semiHidden/>
     <w:unhideWhenUsed/>
@@ -10041,11 +10235,11 @@
       <w:color w:val="3E762A" w:themeColor="accent1" w:themeShade="BF"/>
     </w:rPr>
   </w:style>
-  <w:style w:type="paragraph" w:styleId="Heading5">
+  <w:style w:type="paragraph" w:styleId="Ttulo5">
     <w:name w:val="heading 5"/>
     <w:basedOn w:val="Normal"/>
     <w:next w:val="Normal"/>
-    <w:link w:val="Heading5Char"/>
+    <w:link w:val="Ttulo5Car"/>
     <w:uiPriority w:val="9"/>
     <w:semiHidden/>
     <w:unhideWhenUsed/>
@@ -10066,11 +10260,11 @@
       <w:color w:val="3E762A" w:themeColor="accent1" w:themeShade="BF"/>
     </w:rPr>
   </w:style>
-  <w:style w:type="paragraph" w:styleId="Heading6">
+  <w:style w:type="paragraph" w:styleId="Ttulo6">
     <w:name w:val="heading 6"/>
     <w:basedOn w:val="Normal"/>
     <w:next w:val="Normal"/>
-    <w:link w:val="Heading6Char"/>
+    <w:link w:val="Ttulo6Car"/>
     <w:uiPriority w:val="9"/>
     <w:semiHidden/>
     <w:unhideWhenUsed/>
@@ -10091,11 +10285,11 @@
       <w:color w:val="294E1C" w:themeColor="accent1" w:themeShade="7F"/>
     </w:rPr>
   </w:style>
-  <w:style w:type="paragraph" w:styleId="Heading7">
+  <w:style w:type="paragraph" w:styleId="Ttulo7">
     <w:name w:val="heading 7"/>
     <w:basedOn w:val="Normal"/>
     <w:next w:val="Normal"/>
-    <w:link w:val="Heading7Char"/>
+    <w:link w:val="Ttulo7Car"/>
     <w:uiPriority w:val="9"/>
     <w:semiHidden/>
     <w:unhideWhenUsed/>
@@ -10118,11 +10312,11 @@
       <w:color w:val="294E1C" w:themeColor="accent1" w:themeShade="7F"/>
     </w:rPr>
   </w:style>
-  <w:style w:type="paragraph" w:styleId="Heading8">
+  <w:style w:type="paragraph" w:styleId="Ttulo8">
     <w:name w:val="heading 8"/>
     <w:basedOn w:val="Normal"/>
     <w:next w:val="Normal"/>
-    <w:link w:val="Heading8Char"/>
+    <w:link w:val="Ttulo8Car"/>
     <w:uiPriority w:val="9"/>
     <w:semiHidden/>
     <w:unhideWhenUsed/>
@@ -10145,11 +10339,11 @@
       <w:szCs w:val="21"/>
     </w:rPr>
   </w:style>
-  <w:style w:type="paragraph" w:styleId="Heading9">
+  <w:style w:type="paragraph" w:styleId="Ttulo9">
     <w:name w:val="heading 9"/>
     <w:basedOn w:val="Normal"/>
     <w:next w:val="Normal"/>
-    <w:link w:val="Heading9Char"/>
+    <w:link w:val="Ttulo9Car"/>
     <w:uiPriority w:val="9"/>
     <w:semiHidden/>
     <w:unhideWhenUsed/>
@@ -10174,13 +10368,13 @@
       <w:szCs w:val="21"/>
     </w:rPr>
   </w:style>
-  <w:style w:type="character" w:default="1" w:styleId="DefaultParagraphFont">
+  <w:style w:type="character" w:default="1" w:styleId="Fuentedeprrafopredeter">
     <w:name w:val="Default Paragraph Font"/>
     <w:uiPriority w:val="1"/>
     <w:semiHidden/>
     <w:unhideWhenUsed/>
   </w:style>
-  <w:style w:type="table" w:default="1" w:styleId="TableNormal">
+  <w:style w:type="table" w:default="1" w:styleId="Tablanormal">
     <w:name w:val="Normal Table"/>
     <w:uiPriority w:val="99"/>
     <w:semiHidden/>
@@ -10195,17 +10389,17 @@
       </w:tblCellMar>
     </w:tblPr>
   </w:style>
-  <w:style w:type="numbering" w:default="1" w:styleId="NoList">
+  <w:style w:type="numbering" w:default="1" w:styleId="Sinlista">
     <w:name w:val="No List"/>
     <w:uiPriority w:val="99"/>
     <w:semiHidden/>
     <w:unhideWhenUsed/>
   </w:style>
-  <w:style w:type="paragraph" w:styleId="Title">
+  <w:style w:type="paragraph" w:styleId="Ttulo">
     <w:name w:val="Title"/>
     <w:basedOn w:val="Normal"/>
     <w:next w:val="Normal"/>
-    <w:link w:val="TitleChar"/>
+    <w:link w:val="TtuloCar"/>
     <w:uiPriority w:val="10"/>
     <w:qFormat/>
     <w:rsid w:val="00E8533D"/>
@@ -10223,10 +10417,10 @@
       <w:lang w:val="fr-FR"/>
     </w:rPr>
   </w:style>
-  <w:style w:type="character" w:customStyle="1" w:styleId="TitleChar">
-    <w:name w:val="Title Char"/>
-    <w:basedOn w:val="DefaultParagraphFont"/>
-    <w:link w:val="Title"/>
+  <w:style w:type="character" w:customStyle="1" w:styleId="TtuloCar">
+    <w:name w:val="Título Car"/>
+    <w:basedOn w:val="Fuentedeprrafopredeter"/>
+    <w:link w:val="Ttulo"/>
     <w:uiPriority w:val="10"/>
     <w:rsid w:val="00E8533D"/>
     <w:rPr>
@@ -10237,11 +10431,11 @@
       <w:szCs w:val="56"/>
     </w:rPr>
   </w:style>
-  <w:style w:type="paragraph" w:styleId="Subtitle">
+  <w:style w:type="paragraph" w:styleId="Subttulo">
     <w:name w:val="Subtitle"/>
     <w:basedOn w:val="Normal"/>
     <w:next w:val="Normal"/>
-    <w:link w:val="SubtitleChar"/>
+    <w:link w:val="SubttuloCar"/>
     <w:uiPriority w:val="11"/>
     <w:qFormat/>
     <w:rsid w:val="00E8533D"/>
@@ -10259,10 +10453,10 @@
       <w:lang w:val="fr-FR"/>
     </w:rPr>
   </w:style>
-  <w:style w:type="character" w:customStyle="1" w:styleId="SubtitleChar">
-    <w:name w:val="Subtitle Char"/>
-    <w:basedOn w:val="DefaultParagraphFont"/>
-    <w:link w:val="Subtitle"/>
+  <w:style w:type="character" w:customStyle="1" w:styleId="SubttuloCar">
+    <w:name w:val="Subtítulo Car"/>
+    <w:basedOn w:val="Fuentedeprrafopredeter"/>
+    <w:link w:val="Subttulo"/>
     <w:uiPriority w:val="11"/>
     <w:rsid w:val="00E8533D"/>
     <w:rPr>
@@ -10272,9 +10466,9 @@
       <w:sz w:val="28"/>
     </w:rPr>
   </w:style>
-  <w:style w:type="character" w:styleId="SubtleEmphasis">
+  <w:style w:type="character" w:styleId="nfasissutil">
     <w:name w:val="Subtle Emphasis"/>
-    <w:basedOn w:val="DefaultParagraphFont"/>
+    <w:basedOn w:val="Fuentedeprrafopredeter"/>
     <w:uiPriority w:val="19"/>
     <w:qFormat/>
     <w:rsid w:val="000111F1"/>
@@ -10284,10 +10478,10 @@
       <w:color w:val="404040" w:themeColor="text1" w:themeTint="BF"/>
     </w:rPr>
   </w:style>
-  <w:style w:type="character" w:customStyle="1" w:styleId="Heading1Char">
-    <w:name w:val="Heading 1 Char"/>
-    <w:basedOn w:val="DefaultParagraphFont"/>
-    <w:link w:val="Heading1"/>
+  <w:style w:type="character" w:customStyle="1" w:styleId="Ttulo1Car">
+    <w:name w:val="Título 1 Car"/>
+    <w:basedOn w:val="Fuentedeprrafopredeter"/>
+    <w:link w:val="Ttulo1"/>
     <w:uiPriority w:val="9"/>
     <w:rsid w:val="000111F1"/>
     <w:rPr>
@@ -10298,7 +10492,7 @@
       <w:lang w:val="es-ES"/>
     </w:rPr>
   </w:style>
-  <w:style w:type="paragraph" w:styleId="ListParagraph">
+  <w:style w:type="paragraph" w:styleId="Prrafodelista">
     <w:name w:val="List Paragraph"/>
     <w:basedOn w:val="Normal"/>
     <w:uiPriority w:val="34"/>
@@ -10309,10 +10503,10 @@
       <w:contextualSpacing/>
     </w:pPr>
   </w:style>
-  <w:style w:type="character" w:customStyle="1" w:styleId="Heading2Char">
-    <w:name w:val="Heading 2 Char"/>
-    <w:basedOn w:val="DefaultParagraphFont"/>
-    <w:link w:val="Heading2"/>
+  <w:style w:type="character" w:customStyle="1" w:styleId="Ttulo2Car">
+    <w:name w:val="Título 2 Car"/>
+    <w:basedOn w:val="Fuentedeprrafopredeter"/>
+    <w:link w:val="Ttulo2"/>
     <w:uiPriority w:val="9"/>
     <w:rsid w:val="00D611B7"/>
     <w:rPr>
@@ -10323,10 +10517,10 @@
       <w:lang w:val="es-ES"/>
     </w:rPr>
   </w:style>
-  <w:style w:type="paragraph" w:styleId="Header">
+  <w:style w:type="paragraph" w:styleId="Encabezado">
     <w:name w:val="header"/>
     <w:basedOn w:val="Normal"/>
-    <w:link w:val="HeaderChar"/>
+    <w:link w:val="EncabezadoCar"/>
     <w:uiPriority w:val="99"/>
     <w:unhideWhenUsed/>
     <w:rsid w:val="002D49FB"/>
@@ -10338,20 +10532,20 @@
       <w:spacing w:after="0" w:line="240" w:lineRule="auto"/>
     </w:pPr>
   </w:style>
-  <w:style w:type="character" w:customStyle="1" w:styleId="HeaderChar">
-    <w:name w:val="Header Char"/>
-    <w:basedOn w:val="DefaultParagraphFont"/>
-    <w:link w:val="Header"/>
+  <w:style w:type="character" w:customStyle="1" w:styleId="EncabezadoCar">
+    <w:name w:val="Encabezado Car"/>
+    <w:basedOn w:val="Fuentedeprrafopredeter"/>
+    <w:link w:val="Encabezado"/>
     <w:uiPriority w:val="99"/>
     <w:rsid w:val="002D49FB"/>
     <w:rPr>
       <w:lang w:val="es-ES"/>
     </w:rPr>
   </w:style>
-  <w:style w:type="paragraph" w:styleId="Footer">
+  <w:style w:type="paragraph" w:styleId="Piedepgina">
     <w:name w:val="footer"/>
     <w:basedOn w:val="Normal"/>
-    <w:link w:val="FooterChar"/>
+    <w:link w:val="PiedepginaCar"/>
     <w:uiPriority w:val="99"/>
     <w:unhideWhenUsed/>
     <w:rsid w:val="002D49FB"/>
@@ -10363,19 +10557,19 @@
       <w:spacing w:after="0" w:line="240" w:lineRule="auto"/>
     </w:pPr>
   </w:style>
-  <w:style w:type="character" w:customStyle="1" w:styleId="FooterChar">
-    <w:name w:val="Footer Char"/>
-    <w:basedOn w:val="DefaultParagraphFont"/>
-    <w:link w:val="Footer"/>
+  <w:style w:type="character" w:customStyle="1" w:styleId="PiedepginaCar">
+    <w:name w:val="Pie de página Car"/>
+    <w:basedOn w:val="Fuentedeprrafopredeter"/>
+    <w:link w:val="Piedepgina"/>
     <w:uiPriority w:val="99"/>
     <w:rsid w:val="002D49FB"/>
     <w:rPr>
       <w:lang w:val="es-ES"/>
     </w:rPr>
   </w:style>
-  <w:style w:type="table" w:styleId="TableGrid">
+  <w:style w:type="table" w:styleId="Tablaconcuadrcula">
     <w:name w:val="Table Grid"/>
-    <w:basedOn w:val="TableNormal"/>
+    <w:basedOn w:val="Tablanormal"/>
     <w:uiPriority w:val="39"/>
     <w:rsid w:val="00C80A18"/>
     <w:pPr>
@@ -10392,10 +10586,10 @@
       </w:tblBorders>
     </w:tblPr>
   </w:style>
-  <w:style w:type="character" w:customStyle="1" w:styleId="Heading3Char">
-    <w:name w:val="Heading 3 Char"/>
-    <w:basedOn w:val="DefaultParagraphFont"/>
-    <w:link w:val="Heading3"/>
+  <w:style w:type="character" w:customStyle="1" w:styleId="Ttulo3Car">
+    <w:name w:val="Título 3 Car"/>
+    <w:basedOn w:val="Fuentedeprrafopredeter"/>
+    <w:link w:val="Ttulo3"/>
     <w:uiPriority w:val="9"/>
     <w:semiHidden/>
     <w:rsid w:val="00E8533D"/>
@@ -10407,10 +10601,10 @@
       <w:lang w:val="es-ES"/>
     </w:rPr>
   </w:style>
-  <w:style w:type="character" w:customStyle="1" w:styleId="Heading4Char">
-    <w:name w:val="Heading 4 Char"/>
-    <w:basedOn w:val="DefaultParagraphFont"/>
-    <w:link w:val="Heading4"/>
+  <w:style w:type="character" w:customStyle="1" w:styleId="Ttulo4Car">
+    <w:name w:val="Título 4 Car"/>
+    <w:basedOn w:val="Fuentedeprrafopredeter"/>
+    <w:link w:val="Ttulo4"/>
     <w:uiPriority w:val="9"/>
     <w:semiHidden/>
     <w:rsid w:val="00E8533D"/>
@@ -10422,10 +10616,10 @@
       <w:lang w:val="es-ES"/>
     </w:rPr>
   </w:style>
-  <w:style w:type="character" w:customStyle="1" w:styleId="Heading5Char">
-    <w:name w:val="Heading 5 Char"/>
-    <w:basedOn w:val="DefaultParagraphFont"/>
-    <w:link w:val="Heading5"/>
+  <w:style w:type="character" w:customStyle="1" w:styleId="Ttulo5Car">
+    <w:name w:val="Título 5 Car"/>
+    <w:basedOn w:val="Fuentedeprrafopredeter"/>
+    <w:link w:val="Ttulo5"/>
     <w:uiPriority w:val="9"/>
     <w:semiHidden/>
     <w:rsid w:val="00E8533D"/>
@@ -10435,10 +10629,10 @@
       <w:lang w:val="es-ES"/>
     </w:rPr>
   </w:style>
-  <w:style w:type="character" w:customStyle="1" w:styleId="Heading6Char">
-    <w:name w:val="Heading 6 Char"/>
-    <w:basedOn w:val="DefaultParagraphFont"/>
-    <w:link w:val="Heading6"/>
+  <w:style w:type="character" w:customStyle="1" w:styleId="Ttulo6Car">
+    <w:name w:val="Título 6 Car"/>
+    <w:basedOn w:val="Fuentedeprrafopredeter"/>
+    <w:link w:val="Ttulo6"/>
     <w:uiPriority w:val="9"/>
     <w:semiHidden/>
     <w:rsid w:val="00E8533D"/>
@@ -10448,10 +10642,10 @@
       <w:lang w:val="es-ES"/>
     </w:rPr>
   </w:style>
-  <w:style w:type="character" w:customStyle="1" w:styleId="Heading7Char">
-    <w:name w:val="Heading 7 Char"/>
-    <w:basedOn w:val="DefaultParagraphFont"/>
-    <w:link w:val="Heading7"/>
+  <w:style w:type="character" w:customStyle="1" w:styleId="Ttulo7Car">
+    <w:name w:val="Título 7 Car"/>
+    <w:basedOn w:val="Fuentedeprrafopredeter"/>
+    <w:link w:val="Ttulo7"/>
     <w:uiPriority w:val="9"/>
     <w:semiHidden/>
     <w:rsid w:val="00E8533D"/>
@@ -10463,10 +10657,10 @@
       <w:lang w:val="es-ES"/>
     </w:rPr>
   </w:style>
-  <w:style w:type="character" w:customStyle="1" w:styleId="Heading8Char">
-    <w:name w:val="Heading 8 Char"/>
-    <w:basedOn w:val="DefaultParagraphFont"/>
-    <w:link w:val="Heading8"/>
+  <w:style w:type="character" w:customStyle="1" w:styleId="Ttulo8Car">
+    <w:name w:val="Título 8 Car"/>
+    <w:basedOn w:val="Fuentedeprrafopredeter"/>
+    <w:link w:val="Ttulo8"/>
     <w:uiPriority w:val="9"/>
     <w:semiHidden/>
     <w:rsid w:val="00E8533D"/>
@@ -10478,10 +10672,10 @@
       <w:lang w:val="es-ES"/>
     </w:rPr>
   </w:style>
-  <w:style w:type="character" w:customStyle="1" w:styleId="Heading9Char">
-    <w:name w:val="Heading 9 Char"/>
-    <w:basedOn w:val="DefaultParagraphFont"/>
-    <w:link w:val="Heading9"/>
+  <w:style w:type="character" w:customStyle="1" w:styleId="Ttulo9Car">
+    <w:name w:val="Título 9 Car"/>
+    <w:basedOn w:val="Fuentedeprrafopredeter"/>
+    <w:link w:val="Ttulo9"/>
     <w:uiPriority w:val="9"/>
     <w:semiHidden/>
     <w:rsid w:val="00E8533D"/>
@@ -10495,9 +10689,9 @@
       <w:lang w:val="es-ES"/>
     </w:rPr>
   </w:style>
-  <w:style w:type="character" w:styleId="Emphasis">
+  <w:style w:type="character" w:styleId="nfasis">
     <w:name w:val="Emphasis"/>
-    <w:basedOn w:val="DefaultParagraphFont"/>
+    <w:basedOn w:val="Fuentedeprrafopredeter"/>
     <w:uiPriority w:val="20"/>
     <w:qFormat/>
     <w:rsid w:val="00E83D11"/>
@@ -10517,10 +10711,10 @@
       <w:lang w:val="en-GB"/>
     </w:rPr>
   </w:style>
-  <w:style w:type="paragraph" w:styleId="HTMLPreformatted">
+  <w:style w:type="paragraph" w:styleId="HTMLconformatoprevio">
     <w:name w:val="HTML Preformatted"/>
     <w:basedOn w:val="Normal"/>
-    <w:link w:val="HTMLPreformattedChar"/>
+    <w:link w:val="HTMLconformatoprevioCar"/>
     <w:uiPriority w:val="99"/>
     <w:semiHidden/>
     <w:unhideWhenUsed/>
@@ -10555,7 +10749,7 @@
   </w:style>
   <w:style w:type="character" w:customStyle="1" w:styleId="CodeCar">
     <w:name w:val="Code Car"/>
-    <w:basedOn w:val="DefaultParagraphFont"/>
+    <w:basedOn w:val="Fuentedeprrafopredeter"/>
     <w:link w:val="Code"/>
     <w:rsid w:val="00721A17"/>
     <w:rPr>
@@ -10563,10 +10757,10 @@
       <w:lang w:val="en-GB"/>
     </w:rPr>
   </w:style>
-  <w:style w:type="character" w:customStyle="1" w:styleId="HTMLPreformattedChar">
-    <w:name w:val="HTML Preformatted Char"/>
-    <w:basedOn w:val="DefaultParagraphFont"/>
-    <w:link w:val="HTMLPreformatted"/>
+  <w:style w:type="character" w:customStyle="1" w:styleId="HTMLconformatoprevioCar">
+    <w:name w:val="HTML con formato previo Car"/>
+    <w:basedOn w:val="Fuentedeprrafopredeter"/>
+    <w:link w:val="HTMLconformatoprevio"/>
     <w:uiPriority w:val="99"/>
     <w:semiHidden/>
     <w:rsid w:val="00C20FA4"/>
@@ -10577,7 +10771,7 @@
       <w:lang w:eastAsia="fr-FR"/>
     </w:rPr>
   </w:style>
-  <w:style w:type="paragraph" w:styleId="Caption">
+  <w:style w:type="paragraph" w:styleId="Descripcin">
     <w:name w:val="caption"/>
     <w:basedOn w:val="Normal"/>
     <w:next w:val="Normal"/>
@@ -10597,9 +10791,9 @@
       <w:szCs w:val="18"/>
     </w:rPr>
   </w:style>
-  <w:style w:type="character" w:styleId="PlaceholderText">
+  <w:style w:type="character" w:styleId="Textodelmarcadordeposicin">
     <w:name w:val="Placeholder Text"/>
-    <w:basedOn w:val="DefaultParagraphFont"/>
+    <w:basedOn w:val="Fuentedeprrafopredeter"/>
     <w:uiPriority w:val="99"/>
     <w:semiHidden/>
     <w:rsid w:val="000C061C"/>
@@ -10877,7 +11071,7 @@
 </file>
 
 <file path=customXml/itemProps1.xml><?xml version="1.0" encoding="utf-8"?>
-<ds:datastoreItem xmlns:ds="http://schemas.openxmlformats.org/officeDocument/2006/customXml" ds:itemID="{670DB8E4-F0CD-46AE-BC3D-6E28D9C7C505}">
+<ds:datastoreItem xmlns:ds="http://schemas.openxmlformats.org/officeDocument/2006/customXml" ds:itemID="{30A2661C-786E-7C4C-ABBC-5902BEFDD38F}">
   <ds:schemaRefs>
     <ds:schemaRef ds:uri="http://schemas.openxmlformats.org/officeDocument/2006/bibliography"/>
   </ds:schemaRefs>

</xml_diff>